<commit_message>
Se face pagina de profil.
</commit_message>
<xml_diff>
--- a/Licenta.docx
+++ b/Licenta.docx
@@ -1,6 +1,6 @@
 
 <file path=word/document.xml><?xml version="1.0" encoding="utf-8"?>
-<w:document xmlns:wpc="http://schemas.microsoft.com/office/word/2010/wordprocessingCanvas" xmlns:cx="http://schemas.microsoft.com/office/drawing/2014/chartex" xmlns:cx1="http://schemas.microsoft.com/office/drawing/2015/9/8/chartex" xmlns:cx2="http://schemas.microsoft.com/office/drawing/2015/10/21/chartex" xmlns:cx3="http://schemas.microsoft.com/office/drawing/2016/5/9/chartex" xmlns:cx4="http://schemas.microsoft.com/office/drawing/2016/5/10/chartex" xmlns:cx5="http://schemas.microsoft.com/office/drawing/2016/5/11/chartex" xmlns:cx6="http://schemas.microsoft.com/office/drawing/2016/5/12/chartex" xmlns:cx7="http://schemas.microsoft.com/office/drawing/2016/5/13/chartex" xmlns:cx8="http://schemas.microsoft.com/office/drawing/2016/5/14/chartex" xmlns:mc="http://schemas.openxmlformats.org/markup-compatibility/2006" xmlns:aink="http://schemas.microsoft.com/office/drawing/2016/ink" xmlns:am3d="http://schemas.microsoft.com/office/drawing/2017/model3d" xmlns:o="urn:schemas-microsoft-com:office:office" xmlns:oel="http://schemas.microsoft.com/office/2019/extlst" xmlns:r="http://schemas.openxmlformats.org/officeDocument/2006/relationships" xmlns:m="http://schemas.openxmlformats.org/officeDocument/2006/math" xmlns:v="urn:schemas-microsoft-com:vml" xmlns:wp14="http://schemas.microsoft.com/office/word/2010/wordprocessingDrawing" xmlns:wp="http://schemas.openxmlformats.org/drawingml/2006/wordprocessingDrawing" xmlns:w10="urn:schemas-microsoft-com:office:word" xmlns:w="http://schemas.openxmlformats.org/wordprocessingml/2006/main" xmlns:w14="http://schemas.microsoft.com/office/word/2010/wordml" xmlns:w15="http://schemas.microsoft.com/office/word/2012/wordml" xmlns:w16cex="http://schemas.microsoft.com/office/word/2018/wordml/cex" xmlns:w16cid="http://schemas.microsoft.com/office/word/2016/wordml/cid" xmlns:w16="http://schemas.microsoft.com/office/word/2018/wordml" xmlns:w16sdtdh="http://schemas.microsoft.com/office/word/2020/wordml/sdtdatahash" xmlns:w16se="http://schemas.microsoft.com/office/word/2015/wordml/symex" xmlns:wpg="http://schemas.microsoft.com/office/word/2010/wordprocessingGroup" xmlns:wpi="http://schemas.microsoft.com/office/word/2010/wordprocessingInk" xmlns:wne="http://schemas.microsoft.com/office/word/2006/wordml" xmlns:wps="http://schemas.microsoft.com/office/word/2010/wordprocessingShape" mc:Ignorable="w14 w15 w16se w16cid w16 w16cex w16sdtdh wp14">
+<w:document xmlns:wpc="http://schemas.microsoft.com/office/word/2010/wordprocessingCanvas" xmlns:cx="http://schemas.microsoft.com/office/drawing/2014/chartex" xmlns:cx1="http://schemas.microsoft.com/office/drawing/2015/9/8/chartex" xmlns:cx2="http://schemas.microsoft.com/office/drawing/2015/10/21/chartex" xmlns:cx3="http://schemas.microsoft.com/office/drawing/2016/5/9/chartex" xmlns:cx4="http://schemas.microsoft.com/office/drawing/2016/5/10/chartex" xmlns:cx5="http://schemas.microsoft.com/office/drawing/2016/5/11/chartex" xmlns:cx6="http://schemas.microsoft.com/office/drawing/2016/5/12/chartex" xmlns:cx7="http://schemas.microsoft.com/office/drawing/2016/5/13/chartex" xmlns:cx8="http://schemas.microsoft.com/office/drawing/2016/5/14/chartex" xmlns:mc="http://schemas.openxmlformats.org/markup-compatibility/2006" xmlns:aink="http://schemas.microsoft.com/office/drawing/2016/ink" xmlns:am3d="http://schemas.microsoft.com/office/drawing/2017/model3d" xmlns:o="urn:schemas-microsoft-com:office:office" xmlns:oel="http://schemas.microsoft.com/office/2019/extlst" xmlns:r="http://schemas.openxmlformats.org/officeDocument/2006/relationships" xmlns:m="http://schemas.openxmlformats.org/officeDocument/2006/math" xmlns:v="urn:schemas-microsoft-com:vml" xmlns:wp14="http://schemas.microsoft.com/office/word/2010/wordprocessingDrawing" xmlns:wp="http://schemas.openxmlformats.org/drawingml/2006/wordprocessingDrawing" xmlns:w10="urn:schemas-microsoft-com:office:word" xmlns:w="http://schemas.openxmlformats.org/wordprocessingml/2006/main" xmlns:w14="http://schemas.microsoft.com/office/word/2010/wordml" xmlns:w15="http://schemas.microsoft.com/office/word/2012/wordml" xmlns:w16cex="http://schemas.microsoft.com/office/word/2018/wordml/cex" xmlns:w16cid="http://schemas.microsoft.com/office/word/2016/wordml/cid" xmlns:w16="http://schemas.microsoft.com/office/word/2018/wordml" xmlns:w16du="http://schemas.microsoft.com/office/word/2023/wordml/word16du" xmlns:w16sdtdh="http://schemas.microsoft.com/office/word/2020/wordml/sdtdatahash" xmlns:w16se="http://schemas.microsoft.com/office/word/2015/wordml/symex" xmlns:wpg="http://schemas.microsoft.com/office/word/2010/wordprocessingGroup" xmlns:wpi="http://schemas.microsoft.com/office/word/2010/wordprocessingInk" xmlns:wne="http://schemas.microsoft.com/office/word/2006/wordml" xmlns:wps="http://schemas.microsoft.com/office/word/2010/wordprocessingShape" mc:Ignorable="w14 w15 w16se w16cid w16 w16cex w16sdtdh wp14">
   <w:body>
     <w:p>
       <w:pPr>
@@ -3013,35 +3013,118 @@
     <w:p>
       <w:pPr>
         <w:pStyle w:val="Textnormlalicenta"/>
-      </w:pPr>
-      <w:bookmarkStart w:id="1" w:name="_Toc128560058"/>
-      <w:r>
-        <w:t>Aici o să fie introducere.</w:t>
+        <w:rPr>
+          <w:i/>
+          <w:iCs/>
+          <w:color w:val="FF0000"/>
+          <w:sz w:val="20"/>
+          <w:szCs w:val="20"/>
+        </w:rPr>
+      </w:pPr>
+      <w:r>
+        <w:rPr>
+          <w:i/>
+          <w:iCs/>
+          <w:color w:val="FF0000"/>
+          <w:sz w:val="20"/>
+          <w:szCs w:val="20"/>
+        </w:rPr>
+        <w:t xml:space="preserve">Introducerea va trebui să argumenteze cercetarea realizată de student. În introducere se va prezenta pe scurt stadiul actual al </w:t>
+      </w:r>
+      <w:proofErr w:type="spellStart"/>
+      <w:r>
+        <w:rPr>
+          <w:i/>
+          <w:iCs/>
+          <w:color w:val="FF0000"/>
+          <w:sz w:val="20"/>
+          <w:szCs w:val="20"/>
+        </w:rPr>
+        <w:t>cunoaşterii</w:t>
+      </w:r>
+      <w:proofErr w:type="spellEnd"/>
+      <w:r>
+        <w:rPr>
+          <w:i/>
+          <w:iCs/>
+          <w:color w:val="FF0000"/>
+          <w:sz w:val="20"/>
+          <w:szCs w:val="20"/>
+        </w:rPr>
+        <w:t xml:space="preserve"> în domeniul ales, motivația </w:t>
+      </w:r>
+      <w:proofErr w:type="spellStart"/>
+      <w:r>
+        <w:rPr>
+          <w:i/>
+          <w:iCs/>
+          <w:color w:val="FF0000"/>
+          <w:sz w:val="20"/>
+          <w:szCs w:val="20"/>
+        </w:rPr>
+        <w:t>alegererii</w:t>
+      </w:r>
+      <w:proofErr w:type="spellEnd"/>
+      <w:r>
+        <w:rPr>
+          <w:i/>
+          <w:iCs/>
+          <w:color w:val="FF0000"/>
+          <w:sz w:val="20"/>
+          <w:szCs w:val="20"/>
+        </w:rPr>
+        <w:t xml:space="preserve"> temei </w:t>
+      </w:r>
+      <w:proofErr w:type="spellStart"/>
+      <w:r>
+        <w:rPr>
+          <w:i/>
+          <w:iCs/>
+          <w:color w:val="FF0000"/>
+          <w:sz w:val="20"/>
+          <w:szCs w:val="20"/>
+        </w:rPr>
+        <w:t>şi</w:t>
+      </w:r>
+      <w:proofErr w:type="spellEnd"/>
+      <w:r>
+        <w:rPr>
+          <w:i/>
+          <w:iCs/>
+          <w:color w:val="FF0000"/>
+          <w:sz w:val="20"/>
+          <w:szCs w:val="20"/>
+        </w:rPr>
+        <w:t xml:space="preserve"> se vor sublinia mai ales aspecte ale cercetării în domeniu care nu au fost explorate sau care necesită investigații suplimentare sau reconsiderări.</w:t>
+      </w:r>
+    </w:p>
+    <w:p>
+      <w:pPr>
+        <w:pStyle w:val="Textnormlalicenta"/>
+      </w:pPr>
+    </w:p>
+    <w:p>
+      <w:pPr>
+        <w:pStyle w:val="LicentaCapitol"/>
+      </w:pPr>
+      <w:bookmarkStart w:id="1" w:name="_Toc128560059"/>
+      <w:r>
+        <w:t xml:space="preserve">Capitolul 1. </w:t>
+      </w:r>
+      <w:r>
+        <w:t>Descrierea problemei</w:t>
       </w:r>
       <w:bookmarkEnd w:id="1"/>
     </w:p>
     <w:p>
       <w:pPr>
-        <w:pStyle w:val="LicentaCapitol"/>
-      </w:pPr>
-      <w:bookmarkStart w:id="2" w:name="_Toc128560059"/>
-      <w:r>
-        <w:t xml:space="preserve">Capitolul 1. </w:t>
-      </w:r>
-      <w:r>
-        <w:t>Descrierea problemei</w:t>
+        <w:pStyle w:val="Licensubcapitole"/>
+      </w:pPr>
+      <w:bookmarkStart w:id="2" w:name="_Toc128560060"/>
+      <w:r>
+        <w:t>Prezentarea domeniului abordat</w:t>
       </w:r>
       <w:bookmarkEnd w:id="2"/>
-    </w:p>
-    <w:p>
-      <w:pPr>
-        <w:pStyle w:val="Licensubcapitole"/>
-      </w:pPr>
-      <w:bookmarkStart w:id="3" w:name="_Toc128560060"/>
-      <w:r>
-        <w:t>Prezentarea domeniului abordat</w:t>
-      </w:r>
-      <w:bookmarkEnd w:id="3"/>
     </w:p>
     <w:p>
       <w:pPr>
@@ -3055,14 +3138,14 @@
           <w:lang w:eastAsia="en-US"/>
         </w:rPr>
       </w:pPr>
-      <w:bookmarkStart w:id="4" w:name="_Toc128560061"/>
+      <w:bookmarkStart w:id="3" w:name="_Toc128560061"/>
       <w:r>
         <w:rPr>
           <w:lang w:eastAsia="en-US"/>
         </w:rPr>
         <w:t>Prezentarea activității care va fi informatizată</w:t>
       </w:r>
-      <w:bookmarkEnd w:id="4"/>
+      <w:bookmarkEnd w:id="3"/>
     </w:p>
     <w:p>
       <w:pPr>
@@ -3076,24 +3159,24 @@
           <w:lang w:eastAsia="en-US"/>
         </w:rPr>
       </w:pPr>
-      <w:bookmarkStart w:id="5" w:name="_Toc128560062"/>
+      <w:bookmarkStart w:id="4" w:name="_Toc128560062"/>
       <w:r>
         <w:rPr>
           <w:lang w:eastAsia="en-US"/>
         </w:rPr>
         <w:t>Comparația cu alte aplicații software existente în domeniul abordat</w:t>
       </w:r>
+      <w:bookmarkEnd w:id="4"/>
+    </w:p>
+    <w:p>
+      <w:pPr>
+        <w:pStyle w:val="LicentaCapitol"/>
+      </w:pPr>
+      <w:bookmarkStart w:id="5" w:name="_Toc128560063"/>
+      <w:r>
+        <w:t>Capitolul 2. Analiza și proiectarea aplicației informatice</w:t>
+      </w:r>
       <w:bookmarkEnd w:id="5"/>
-    </w:p>
-    <w:p>
-      <w:pPr>
-        <w:pStyle w:val="LicentaCapitol"/>
-      </w:pPr>
-      <w:bookmarkStart w:id="6" w:name="_Toc128560063"/>
-      <w:r>
-        <w:t>Capitolul 2. Analiza și proiectarea aplicației informatice</w:t>
-      </w:r>
-      <w:bookmarkEnd w:id="6"/>
     </w:p>
     <w:p>
       <w:pPr>
@@ -3104,10 +3187,26 @@
         </w:numPr>
         <w:ind w:left="118"/>
       </w:pPr>
-      <w:bookmarkStart w:id="7" w:name="_Toc128560064"/>
+      <w:bookmarkStart w:id="6" w:name="_Toc128560064"/>
       <w:r>
         <w:t>2.1. Specificarea cerințelor aplicației informatice</w:t>
       </w:r>
+      <w:bookmarkEnd w:id="6"/>
+    </w:p>
+    <w:p>
+      <w:pPr>
+        <w:pStyle w:val="Style2"/>
+        <w:rPr>
+          <w:lang w:eastAsia="en-US"/>
+        </w:rPr>
+      </w:pPr>
+      <w:bookmarkStart w:id="7" w:name="_Toc128560065"/>
+      <w:r>
+        <w:rPr>
+          <w:lang w:eastAsia="en-US"/>
+        </w:rPr>
+        <w:t>2.2. Analiza aplicației</w:t>
+      </w:r>
       <w:bookmarkEnd w:id="7"/>
     </w:p>
     <w:p>
@@ -3117,86 +3216,80 @@
           <w:lang w:eastAsia="en-US"/>
         </w:rPr>
       </w:pPr>
-      <w:bookmarkStart w:id="8" w:name="_Toc128560065"/>
+      <w:bookmarkStart w:id="8" w:name="_Toc128560066"/>
       <w:r>
         <w:rPr>
           <w:lang w:eastAsia="en-US"/>
         </w:rPr>
-        <w:t>2.2. Analiza aplicației</w:t>
+        <w:t>2.3. Proiectarea aplicației</w:t>
       </w:r>
       <w:bookmarkEnd w:id="8"/>
     </w:p>
     <w:p>
       <w:pPr>
+        <w:pStyle w:val="LicentaCapitol"/>
+      </w:pPr>
+      <w:bookmarkStart w:id="9" w:name="_Toc128560067"/>
+      <w:r>
+        <w:t>Capitolul 3. Implementarea aplicației informatice</w:t>
+      </w:r>
+      <w:bookmarkEnd w:id="9"/>
+    </w:p>
+    <w:p>
+      <w:pPr>
         <w:pStyle w:val="Style2"/>
         <w:rPr>
           <w:lang w:eastAsia="en-US"/>
         </w:rPr>
       </w:pPr>
-      <w:bookmarkStart w:id="9" w:name="_Toc128560066"/>
+      <w:bookmarkStart w:id="10" w:name="_Toc128560068"/>
       <w:r>
         <w:rPr>
           <w:lang w:eastAsia="en-US"/>
         </w:rPr>
-        <w:t>2.3. Proiectarea aplicației</w:t>
-      </w:r>
-      <w:bookmarkEnd w:id="9"/>
+        <w:t>3.1. Prezentarea tehnologiilor</w:t>
+      </w:r>
+      <w:bookmarkEnd w:id="10"/>
+    </w:p>
+    <w:p>
+      <w:pPr>
+        <w:pStyle w:val="Style2"/>
+        <w:rPr>
+          <w:lang w:eastAsia="en-US"/>
+        </w:rPr>
+      </w:pPr>
+      <w:bookmarkStart w:id="11" w:name="_Toc128560069"/>
+      <w:r>
+        <w:rPr>
+          <w:lang w:eastAsia="en-US"/>
+        </w:rPr>
+        <w:t>3.2. Implementarea aplicației</w:t>
+      </w:r>
+      <w:bookmarkEnd w:id="11"/>
+    </w:p>
+    <w:p>
+      <w:pPr>
+        <w:pStyle w:val="Style2"/>
+        <w:rPr>
+          <w:lang w:eastAsia="en-US"/>
+        </w:rPr>
+      </w:pPr>
+      <w:bookmarkStart w:id="12" w:name="_Toc128560070"/>
+      <w:r>
+        <w:rPr>
+          <w:lang w:eastAsia="en-US"/>
+        </w:rPr>
+        <w:t>3.3. Prezentarea aplicației</w:t>
+      </w:r>
+      <w:bookmarkEnd w:id="12"/>
     </w:p>
     <w:p>
       <w:pPr>
         <w:pStyle w:val="LicentaCapitol"/>
       </w:pPr>
-      <w:bookmarkStart w:id="10" w:name="_Toc128560067"/>
-      <w:r>
-        <w:t>Capitolul 3. Implementarea aplicației informatice</w:t>
-      </w:r>
-      <w:bookmarkEnd w:id="10"/>
-    </w:p>
-    <w:p>
-      <w:pPr>
-        <w:pStyle w:val="Style2"/>
-        <w:rPr>
-          <w:lang w:eastAsia="en-US"/>
-        </w:rPr>
-      </w:pPr>
-      <w:bookmarkStart w:id="11" w:name="_Toc128560068"/>
-      <w:r>
-        <w:rPr>
-          <w:lang w:eastAsia="en-US"/>
-        </w:rPr>
-        <w:t>3.1. Prezentarea tehnologiilor</w:t>
-      </w:r>
-      <w:bookmarkEnd w:id="11"/>
-    </w:p>
-    <w:p>
-      <w:pPr>
-        <w:pStyle w:val="Style2"/>
-        <w:rPr>
-          <w:lang w:eastAsia="en-US"/>
-        </w:rPr>
-      </w:pPr>
-      <w:bookmarkStart w:id="12" w:name="_Toc128560069"/>
-      <w:r>
-        <w:rPr>
-          <w:lang w:eastAsia="en-US"/>
-        </w:rPr>
-        <w:t>3.2. Implementarea aplicației</w:t>
-      </w:r>
-      <w:bookmarkEnd w:id="12"/>
-    </w:p>
-    <w:p>
-      <w:pPr>
-        <w:pStyle w:val="Style2"/>
-        <w:rPr>
-          <w:lang w:eastAsia="en-US"/>
-        </w:rPr>
-      </w:pPr>
-      <w:bookmarkStart w:id="13" w:name="_Toc128560070"/>
-      <w:r>
-        <w:rPr>
-          <w:lang w:eastAsia="en-US"/>
-        </w:rPr>
-        <w:t>3.3. Prezentarea aplicației</w:t>
+      <w:bookmarkStart w:id="13" w:name="_Toc128560071"/>
+      <w:r>
+        <w:t>Concluzii</w:t>
       </w:r>
       <w:bookmarkEnd w:id="13"/>
     </w:p>
@@ -3204,9 +3297,9 @@
       <w:pPr>
         <w:pStyle w:val="LicentaCapitol"/>
       </w:pPr>
-      <w:bookmarkStart w:id="14" w:name="_Toc128560071"/>
-      <w:r>
-        <w:t>Concluzii</w:t>
+      <w:bookmarkStart w:id="14" w:name="_Toc128560072"/>
+      <w:r>
+        <w:t>Bibliografie</w:t>
       </w:r>
       <w:bookmarkEnd w:id="14"/>
     </w:p>
@@ -3214,21 +3307,11 @@
       <w:pPr>
         <w:pStyle w:val="LicentaCapitol"/>
       </w:pPr>
-      <w:bookmarkStart w:id="15" w:name="_Toc128560072"/>
-      <w:r>
-        <w:t>Bibliografie</w:t>
+      <w:bookmarkStart w:id="15" w:name="_Toc128560073"/>
+      <w:r>
+        <w:t>Anexe</w:t>
       </w:r>
       <w:bookmarkEnd w:id="15"/>
-    </w:p>
-    <w:p>
-      <w:pPr>
-        <w:pStyle w:val="LicentaCapitol"/>
-      </w:pPr>
-      <w:bookmarkStart w:id="16" w:name="_Toc128560073"/>
-      <w:r>
-        <w:t>Anexe</w:t>
-      </w:r>
-      <w:bookmarkEnd w:id="16"/>
     </w:p>
     <w:p>
       <w:pPr>
@@ -3272,7 +3355,7 @@
 </file>
 
 <file path=word/numbering.xml><?xml version="1.0" encoding="utf-8"?>
-<w:numbering xmlns:wpc="http://schemas.microsoft.com/office/word/2010/wordprocessingCanvas" xmlns:cx="http://schemas.microsoft.com/office/drawing/2014/chartex" xmlns:cx1="http://schemas.microsoft.com/office/drawing/2015/9/8/chartex" xmlns:cx2="http://schemas.microsoft.com/office/drawing/2015/10/21/chartex" xmlns:cx3="http://schemas.microsoft.com/office/drawing/2016/5/9/chartex" xmlns:cx4="http://schemas.microsoft.com/office/drawing/2016/5/10/chartex" xmlns:cx5="http://schemas.microsoft.com/office/drawing/2016/5/11/chartex" xmlns:cx6="http://schemas.microsoft.com/office/drawing/2016/5/12/chartex" xmlns:cx7="http://schemas.microsoft.com/office/drawing/2016/5/13/chartex" xmlns:cx8="http://schemas.microsoft.com/office/drawing/2016/5/14/chartex" xmlns:mc="http://schemas.openxmlformats.org/markup-compatibility/2006" xmlns:aink="http://schemas.microsoft.com/office/drawing/2016/ink" xmlns:am3d="http://schemas.microsoft.com/office/drawing/2017/model3d" xmlns:o="urn:schemas-microsoft-com:office:office" xmlns:oel="http://schemas.microsoft.com/office/2019/extlst" xmlns:r="http://schemas.openxmlformats.org/officeDocument/2006/relationships" xmlns:m="http://schemas.openxmlformats.org/officeDocument/2006/math" xmlns:v="urn:schemas-microsoft-com:vml" xmlns:wp14="http://schemas.microsoft.com/office/word/2010/wordprocessingDrawing" xmlns:wp="http://schemas.openxmlformats.org/drawingml/2006/wordprocessingDrawing" xmlns:w10="urn:schemas-microsoft-com:office:word" xmlns:w="http://schemas.openxmlformats.org/wordprocessingml/2006/main" xmlns:w14="http://schemas.microsoft.com/office/word/2010/wordml" xmlns:w15="http://schemas.microsoft.com/office/word/2012/wordml" xmlns:w16cex="http://schemas.microsoft.com/office/word/2018/wordml/cex" xmlns:w16cid="http://schemas.microsoft.com/office/word/2016/wordml/cid" xmlns:w16="http://schemas.microsoft.com/office/word/2018/wordml" xmlns:w16sdtdh="http://schemas.microsoft.com/office/word/2020/wordml/sdtdatahash" xmlns:w16se="http://schemas.microsoft.com/office/word/2015/wordml/symex" xmlns:wpg="http://schemas.microsoft.com/office/word/2010/wordprocessingGroup" xmlns:wpi="http://schemas.microsoft.com/office/word/2010/wordprocessingInk" xmlns:wne="http://schemas.microsoft.com/office/word/2006/wordml" xmlns:wps="http://schemas.microsoft.com/office/word/2010/wordprocessingShape" mc:Ignorable="w14 w15 w16se w16cid w16 w16cex w16sdtdh wp14">
+<w:numbering xmlns:wpc="http://schemas.microsoft.com/office/word/2010/wordprocessingCanvas" xmlns:cx="http://schemas.microsoft.com/office/drawing/2014/chartex" xmlns:cx1="http://schemas.microsoft.com/office/drawing/2015/9/8/chartex" xmlns:cx2="http://schemas.microsoft.com/office/drawing/2015/10/21/chartex" xmlns:cx3="http://schemas.microsoft.com/office/drawing/2016/5/9/chartex" xmlns:cx4="http://schemas.microsoft.com/office/drawing/2016/5/10/chartex" xmlns:cx5="http://schemas.microsoft.com/office/drawing/2016/5/11/chartex" xmlns:cx6="http://schemas.microsoft.com/office/drawing/2016/5/12/chartex" xmlns:cx7="http://schemas.microsoft.com/office/drawing/2016/5/13/chartex" xmlns:cx8="http://schemas.microsoft.com/office/drawing/2016/5/14/chartex" xmlns:mc="http://schemas.openxmlformats.org/markup-compatibility/2006" xmlns:aink="http://schemas.microsoft.com/office/drawing/2016/ink" xmlns:am3d="http://schemas.microsoft.com/office/drawing/2017/model3d" xmlns:o="urn:schemas-microsoft-com:office:office" xmlns:oel="http://schemas.microsoft.com/office/2019/extlst" xmlns:r="http://schemas.openxmlformats.org/officeDocument/2006/relationships" xmlns:m="http://schemas.openxmlformats.org/officeDocument/2006/math" xmlns:v="urn:schemas-microsoft-com:vml" xmlns:wp14="http://schemas.microsoft.com/office/word/2010/wordprocessingDrawing" xmlns:wp="http://schemas.openxmlformats.org/drawingml/2006/wordprocessingDrawing" xmlns:w10="urn:schemas-microsoft-com:office:word" xmlns:w="http://schemas.openxmlformats.org/wordprocessingml/2006/main" xmlns:w14="http://schemas.microsoft.com/office/word/2010/wordml" xmlns:w15="http://schemas.microsoft.com/office/word/2012/wordml" xmlns:w16cex="http://schemas.microsoft.com/office/word/2018/wordml/cex" xmlns:w16cid="http://schemas.microsoft.com/office/word/2016/wordml/cid" xmlns:w16="http://schemas.microsoft.com/office/word/2018/wordml" xmlns:w16du="http://schemas.microsoft.com/office/word/2023/wordml/word16du" xmlns:w16sdtdh="http://schemas.microsoft.com/office/word/2020/wordml/sdtdatahash" xmlns:w16se="http://schemas.microsoft.com/office/word/2015/wordml/symex" xmlns:wpg="http://schemas.microsoft.com/office/word/2010/wordprocessingGroup" xmlns:wpi="http://schemas.microsoft.com/office/word/2010/wordprocessingInk" xmlns:wne="http://schemas.microsoft.com/office/word/2006/wordml" xmlns:wps="http://schemas.microsoft.com/office/word/2010/wordprocessingShape" mc:Ignorable="w14 w15 w16se w16cid w16 w16cex w16sdtdh wp14">
   <w:abstractNum w:abstractNumId="0" w15:restartNumberingAfterBreak="0">
     <w:nsid w:val="01EA1240"/>
     <w:multiLevelType w:val="hybridMultilevel"/>
@@ -4140,16 +4223,13 @@
   </w:style>
   <w:style w:type="paragraph" w:customStyle="1" w:styleId="Textnormlalicenta">
     <w:name w:val="Text normla licenta"/>
-    <w:basedOn w:val="Heading1"/>
+    <w:basedOn w:val="Normal"/>
     <w:next w:val="Normal"/>
     <w:link w:val="TextnormlalicentaChar"/>
     <w:qFormat/>
     <w:rsid w:val="00C75C78"/>
     <w:rPr>
-      <w:rFonts w:ascii="Times New Roman" w:eastAsia="Times New Roman" w:hAnsi="Times New Roman" w:cs="Times New Roman"/>
       <w:color w:val="001F5F"/>
-      <w:sz w:val="24"/>
-      <w:szCs w:val="24"/>
       <w:lang w:val="ro-RO" w:eastAsia="en-US"/>
     </w:rPr>
   </w:style>
@@ -4188,7 +4268,7 @@
     <w:name w:val="Text normla licenta Char"/>
     <w:basedOn w:val="Heading1Char"/>
     <w:link w:val="Textnormlalicenta"/>
-    <w:rsid w:val="00C75C78"/>
+    <w:rsid w:val="00947B89"/>
     <w:rPr>
       <w:rFonts w:ascii="Times New Roman" w:eastAsia="Times New Roman" w:hAnsi="Times New Roman" w:cs="Times New Roman"/>
       <w:color w:val="001F5F"/>

</xml_diff>

<commit_message>
Am facut pagina de generare quiz.
</commit_message>
<xml_diff>
--- a/Licenta.docx
+++ b/Licenta.docx
@@ -1,6 +1,6 @@
 
 <file path=word/document.xml><?xml version="1.0" encoding="utf-8"?>
-<w:document xmlns:wpc="http://schemas.microsoft.com/office/word/2010/wordprocessingCanvas" xmlns:cx="http://schemas.microsoft.com/office/drawing/2014/chartex" xmlns:cx1="http://schemas.microsoft.com/office/drawing/2015/9/8/chartex" xmlns:cx2="http://schemas.microsoft.com/office/drawing/2015/10/21/chartex" xmlns:cx3="http://schemas.microsoft.com/office/drawing/2016/5/9/chartex" xmlns:cx4="http://schemas.microsoft.com/office/drawing/2016/5/10/chartex" xmlns:cx5="http://schemas.microsoft.com/office/drawing/2016/5/11/chartex" xmlns:cx6="http://schemas.microsoft.com/office/drawing/2016/5/12/chartex" xmlns:cx7="http://schemas.microsoft.com/office/drawing/2016/5/13/chartex" xmlns:cx8="http://schemas.microsoft.com/office/drawing/2016/5/14/chartex" xmlns:mc="http://schemas.openxmlformats.org/markup-compatibility/2006" xmlns:aink="http://schemas.microsoft.com/office/drawing/2016/ink" xmlns:am3d="http://schemas.microsoft.com/office/drawing/2017/model3d" xmlns:o="urn:schemas-microsoft-com:office:office" xmlns:oel="http://schemas.microsoft.com/office/2019/extlst" xmlns:r="http://schemas.openxmlformats.org/officeDocument/2006/relationships" xmlns:m="http://schemas.openxmlformats.org/officeDocument/2006/math" xmlns:v="urn:schemas-microsoft-com:vml" xmlns:wp14="http://schemas.microsoft.com/office/word/2010/wordprocessingDrawing" xmlns:wp="http://schemas.openxmlformats.org/drawingml/2006/wordprocessingDrawing" xmlns:w10="urn:schemas-microsoft-com:office:word" xmlns:w="http://schemas.openxmlformats.org/wordprocessingml/2006/main" xmlns:w14="http://schemas.microsoft.com/office/word/2010/wordml" xmlns:w15="http://schemas.microsoft.com/office/word/2012/wordml" xmlns:w16cex="http://schemas.microsoft.com/office/word/2018/wordml/cex" xmlns:w16cid="http://schemas.microsoft.com/office/word/2016/wordml/cid" xmlns:w16="http://schemas.microsoft.com/office/word/2018/wordml" xmlns:w16du="http://schemas.microsoft.com/office/word/2023/wordml/word16du" xmlns:w16sdtdh="http://schemas.microsoft.com/office/word/2020/wordml/sdtdatahash" xmlns:w16se="http://schemas.microsoft.com/office/word/2015/wordml/symex" xmlns:wpg="http://schemas.microsoft.com/office/word/2010/wordprocessingGroup" xmlns:wpi="http://schemas.microsoft.com/office/word/2010/wordprocessingInk" xmlns:wne="http://schemas.microsoft.com/office/word/2006/wordml" xmlns:wps="http://schemas.microsoft.com/office/word/2010/wordprocessingShape" mc:Ignorable="w14 w15 w16se w16cid w16 w16cex w16sdtdh wp14">
+<w:document xmlns:wpc="http://schemas.microsoft.com/office/word/2010/wordprocessingCanvas" xmlns:cx="http://schemas.microsoft.com/office/drawing/2014/chartex" xmlns:cx1="http://schemas.microsoft.com/office/drawing/2015/9/8/chartex" xmlns:cx2="http://schemas.microsoft.com/office/drawing/2015/10/21/chartex" xmlns:cx3="http://schemas.microsoft.com/office/drawing/2016/5/9/chartex" xmlns:cx4="http://schemas.microsoft.com/office/drawing/2016/5/10/chartex" xmlns:cx5="http://schemas.microsoft.com/office/drawing/2016/5/11/chartex" xmlns:cx6="http://schemas.microsoft.com/office/drawing/2016/5/12/chartex" xmlns:cx7="http://schemas.microsoft.com/office/drawing/2016/5/13/chartex" xmlns:cx8="http://schemas.microsoft.com/office/drawing/2016/5/14/chartex" xmlns:mc="http://schemas.openxmlformats.org/markup-compatibility/2006" xmlns:aink="http://schemas.microsoft.com/office/drawing/2016/ink" xmlns:am3d="http://schemas.microsoft.com/office/drawing/2017/model3d" xmlns:o="urn:schemas-microsoft-com:office:office" xmlns:oel="http://schemas.microsoft.com/office/2019/extlst" xmlns:r="http://schemas.openxmlformats.org/officeDocument/2006/relationships" xmlns:m="http://schemas.openxmlformats.org/officeDocument/2006/math" xmlns:v="urn:schemas-microsoft-com:vml" xmlns:wp14="http://schemas.microsoft.com/office/word/2010/wordprocessingDrawing" xmlns:wp="http://schemas.openxmlformats.org/drawingml/2006/wordprocessingDrawing" xmlns:w10="urn:schemas-microsoft-com:office:word" xmlns:w="http://schemas.openxmlformats.org/wordprocessingml/2006/main" xmlns:w14="http://schemas.microsoft.com/office/word/2010/wordml" xmlns:w15="http://schemas.microsoft.com/office/word/2012/wordml" xmlns:w16cex="http://schemas.microsoft.com/office/word/2018/wordml/cex" xmlns:w16cid="http://schemas.microsoft.com/office/word/2016/wordml/cid" xmlns:w16="http://schemas.microsoft.com/office/word/2018/wordml" xmlns:w16sdtdh="http://schemas.microsoft.com/office/word/2020/wordml/sdtdatahash" xmlns:w16se="http://schemas.microsoft.com/office/word/2015/wordml/symex" xmlns:wpg="http://schemas.microsoft.com/office/word/2010/wordprocessingGroup" xmlns:wpi="http://schemas.microsoft.com/office/word/2010/wordprocessingInk" xmlns:wne="http://schemas.microsoft.com/office/word/2006/wordml" xmlns:wps="http://schemas.microsoft.com/office/word/2010/wordprocessingShape" mc:Ignorable="w14 w15 w16se w16cid w16 w16cex w16sdtdh wp14">
   <w:body>
     <w:p>
       <w:pPr>
@@ -3101,6 +3101,28 @@
     <w:p>
       <w:pPr>
         <w:pStyle w:val="Textnormlalicenta"/>
+        <w:rPr>
+          <w:lang w:val="en-GB"/>
+        </w:rPr>
+      </w:pPr>
+      <w:r>
+        <w:t xml:space="preserve">Proiectul </w:t>
+      </w:r>
+      <w:r>
+        <w:t>„</w:t>
+      </w:r>
+      <w:proofErr w:type="spellStart"/>
+      <w:r>
+        <w:t>CodeCampus</w:t>
+      </w:r>
+      <w:proofErr w:type="spellEnd"/>
+      <w:r>
+        <w:t xml:space="preserve">” presupune </w:t>
+      </w:r>
+    </w:p>
+    <w:p>
+      <w:pPr>
+        <w:pStyle w:val="Textnormlalicenta"/>
       </w:pPr>
     </w:p>
     <w:p>
@@ -3355,7 +3377,7 @@
 </file>
 
 <file path=word/numbering.xml><?xml version="1.0" encoding="utf-8"?>
-<w:numbering xmlns:wpc="http://schemas.microsoft.com/office/word/2010/wordprocessingCanvas" xmlns:cx="http://schemas.microsoft.com/office/drawing/2014/chartex" xmlns:cx1="http://schemas.microsoft.com/office/drawing/2015/9/8/chartex" xmlns:cx2="http://schemas.microsoft.com/office/drawing/2015/10/21/chartex" xmlns:cx3="http://schemas.microsoft.com/office/drawing/2016/5/9/chartex" xmlns:cx4="http://schemas.microsoft.com/office/drawing/2016/5/10/chartex" xmlns:cx5="http://schemas.microsoft.com/office/drawing/2016/5/11/chartex" xmlns:cx6="http://schemas.microsoft.com/office/drawing/2016/5/12/chartex" xmlns:cx7="http://schemas.microsoft.com/office/drawing/2016/5/13/chartex" xmlns:cx8="http://schemas.microsoft.com/office/drawing/2016/5/14/chartex" xmlns:mc="http://schemas.openxmlformats.org/markup-compatibility/2006" xmlns:aink="http://schemas.microsoft.com/office/drawing/2016/ink" xmlns:am3d="http://schemas.microsoft.com/office/drawing/2017/model3d" xmlns:o="urn:schemas-microsoft-com:office:office" xmlns:oel="http://schemas.microsoft.com/office/2019/extlst" xmlns:r="http://schemas.openxmlformats.org/officeDocument/2006/relationships" xmlns:m="http://schemas.openxmlformats.org/officeDocument/2006/math" xmlns:v="urn:schemas-microsoft-com:vml" xmlns:wp14="http://schemas.microsoft.com/office/word/2010/wordprocessingDrawing" xmlns:wp="http://schemas.openxmlformats.org/drawingml/2006/wordprocessingDrawing" xmlns:w10="urn:schemas-microsoft-com:office:word" xmlns:w="http://schemas.openxmlformats.org/wordprocessingml/2006/main" xmlns:w14="http://schemas.microsoft.com/office/word/2010/wordml" xmlns:w15="http://schemas.microsoft.com/office/word/2012/wordml" xmlns:w16cex="http://schemas.microsoft.com/office/word/2018/wordml/cex" xmlns:w16cid="http://schemas.microsoft.com/office/word/2016/wordml/cid" xmlns:w16="http://schemas.microsoft.com/office/word/2018/wordml" xmlns:w16du="http://schemas.microsoft.com/office/word/2023/wordml/word16du" xmlns:w16sdtdh="http://schemas.microsoft.com/office/word/2020/wordml/sdtdatahash" xmlns:w16se="http://schemas.microsoft.com/office/word/2015/wordml/symex" xmlns:wpg="http://schemas.microsoft.com/office/word/2010/wordprocessingGroup" xmlns:wpi="http://schemas.microsoft.com/office/word/2010/wordprocessingInk" xmlns:wne="http://schemas.microsoft.com/office/word/2006/wordml" xmlns:wps="http://schemas.microsoft.com/office/word/2010/wordprocessingShape" mc:Ignorable="w14 w15 w16se w16cid w16 w16cex w16sdtdh wp14">
+<w:numbering xmlns:wpc="http://schemas.microsoft.com/office/word/2010/wordprocessingCanvas" xmlns:cx="http://schemas.microsoft.com/office/drawing/2014/chartex" xmlns:cx1="http://schemas.microsoft.com/office/drawing/2015/9/8/chartex" xmlns:cx2="http://schemas.microsoft.com/office/drawing/2015/10/21/chartex" xmlns:cx3="http://schemas.microsoft.com/office/drawing/2016/5/9/chartex" xmlns:cx4="http://schemas.microsoft.com/office/drawing/2016/5/10/chartex" xmlns:cx5="http://schemas.microsoft.com/office/drawing/2016/5/11/chartex" xmlns:cx6="http://schemas.microsoft.com/office/drawing/2016/5/12/chartex" xmlns:cx7="http://schemas.microsoft.com/office/drawing/2016/5/13/chartex" xmlns:cx8="http://schemas.microsoft.com/office/drawing/2016/5/14/chartex" xmlns:mc="http://schemas.openxmlformats.org/markup-compatibility/2006" xmlns:aink="http://schemas.microsoft.com/office/drawing/2016/ink" xmlns:am3d="http://schemas.microsoft.com/office/drawing/2017/model3d" xmlns:o="urn:schemas-microsoft-com:office:office" xmlns:oel="http://schemas.microsoft.com/office/2019/extlst" xmlns:r="http://schemas.openxmlformats.org/officeDocument/2006/relationships" xmlns:m="http://schemas.openxmlformats.org/officeDocument/2006/math" xmlns:v="urn:schemas-microsoft-com:vml" xmlns:wp14="http://schemas.microsoft.com/office/word/2010/wordprocessingDrawing" xmlns:wp="http://schemas.openxmlformats.org/drawingml/2006/wordprocessingDrawing" xmlns:w10="urn:schemas-microsoft-com:office:word" xmlns:w="http://schemas.openxmlformats.org/wordprocessingml/2006/main" xmlns:w14="http://schemas.microsoft.com/office/word/2010/wordml" xmlns:w15="http://schemas.microsoft.com/office/word/2012/wordml" xmlns:w16cex="http://schemas.microsoft.com/office/word/2018/wordml/cex" xmlns:w16cid="http://schemas.microsoft.com/office/word/2016/wordml/cid" xmlns:w16="http://schemas.microsoft.com/office/word/2018/wordml" xmlns:w16sdtdh="http://schemas.microsoft.com/office/word/2020/wordml/sdtdatahash" xmlns:w16se="http://schemas.microsoft.com/office/word/2015/wordml/symex" xmlns:wpg="http://schemas.microsoft.com/office/word/2010/wordprocessingGroup" xmlns:wpi="http://schemas.microsoft.com/office/word/2010/wordprocessingInk" xmlns:wne="http://schemas.microsoft.com/office/word/2006/wordml" xmlns:wps="http://schemas.microsoft.com/office/word/2010/wordprocessingShape" mc:Ignorable="w14 w15 w16se w16cid w16 w16cex w16sdtdh wp14">
   <w:abstractNum w:abstractNumId="0" w15:restartNumberingAfterBreak="0">
     <w:nsid w:val="01EA1240"/>
     <w:multiLevelType w:val="hybridMultilevel"/>

</xml_diff>

<commit_message>
acum se verifica username unic la inregistrare
</commit_message>
<xml_diff>
--- a/Licenta.docx
+++ b/Licenta.docx
@@ -1,6 +1,6 @@
 
 <file path=word/document.xml><?xml version="1.0" encoding="utf-8"?>
-<w:document xmlns:wpc="http://schemas.microsoft.com/office/word/2010/wordprocessingCanvas" xmlns:cx="http://schemas.microsoft.com/office/drawing/2014/chartex" xmlns:cx1="http://schemas.microsoft.com/office/drawing/2015/9/8/chartex" xmlns:cx2="http://schemas.microsoft.com/office/drawing/2015/10/21/chartex" xmlns:cx3="http://schemas.microsoft.com/office/drawing/2016/5/9/chartex" xmlns:cx4="http://schemas.microsoft.com/office/drawing/2016/5/10/chartex" xmlns:cx5="http://schemas.microsoft.com/office/drawing/2016/5/11/chartex" xmlns:cx6="http://schemas.microsoft.com/office/drawing/2016/5/12/chartex" xmlns:cx7="http://schemas.microsoft.com/office/drawing/2016/5/13/chartex" xmlns:cx8="http://schemas.microsoft.com/office/drawing/2016/5/14/chartex" xmlns:mc="http://schemas.openxmlformats.org/markup-compatibility/2006" xmlns:aink="http://schemas.microsoft.com/office/drawing/2016/ink" xmlns:am3d="http://schemas.microsoft.com/office/drawing/2017/model3d" xmlns:o="urn:schemas-microsoft-com:office:office" xmlns:oel="http://schemas.microsoft.com/office/2019/extlst" xmlns:r="http://schemas.openxmlformats.org/officeDocument/2006/relationships" xmlns:m="http://schemas.openxmlformats.org/officeDocument/2006/math" xmlns:v="urn:schemas-microsoft-com:vml" xmlns:wp14="http://schemas.microsoft.com/office/word/2010/wordprocessingDrawing" xmlns:wp="http://schemas.openxmlformats.org/drawingml/2006/wordprocessingDrawing" xmlns:w10="urn:schemas-microsoft-com:office:word" xmlns:w="http://schemas.openxmlformats.org/wordprocessingml/2006/main" xmlns:w14="http://schemas.microsoft.com/office/word/2010/wordml" xmlns:w15="http://schemas.microsoft.com/office/word/2012/wordml" xmlns:w16cex="http://schemas.microsoft.com/office/word/2018/wordml/cex" xmlns:w16cid="http://schemas.microsoft.com/office/word/2016/wordml/cid" xmlns:w16="http://schemas.microsoft.com/office/word/2018/wordml" xmlns:w16sdtdh="http://schemas.microsoft.com/office/word/2020/wordml/sdtdatahash" xmlns:w16se="http://schemas.microsoft.com/office/word/2015/wordml/symex" xmlns:wpg="http://schemas.microsoft.com/office/word/2010/wordprocessingGroup" xmlns:wpi="http://schemas.microsoft.com/office/word/2010/wordprocessingInk" xmlns:wne="http://schemas.microsoft.com/office/word/2006/wordml" xmlns:wps="http://schemas.microsoft.com/office/word/2010/wordprocessingShape" mc:Ignorable="w14 w15 w16se w16cid w16 w16cex w16sdtdh wp14">
+<w:document xmlns:wpc="http://schemas.microsoft.com/office/word/2010/wordprocessingCanvas" xmlns:cx="http://schemas.microsoft.com/office/drawing/2014/chartex" xmlns:cx1="http://schemas.microsoft.com/office/drawing/2015/9/8/chartex" xmlns:cx2="http://schemas.microsoft.com/office/drawing/2015/10/21/chartex" xmlns:cx3="http://schemas.microsoft.com/office/drawing/2016/5/9/chartex" xmlns:cx4="http://schemas.microsoft.com/office/drawing/2016/5/10/chartex" xmlns:cx5="http://schemas.microsoft.com/office/drawing/2016/5/11/chartex" xmlns:cx6="http://schemas.microsoft.com/office/drawing/2016/5/12/chartex" xmlns:cx7="http://schemas.microsoft.com/office/drawing/2016/5/13/chartex" xmlns:cx8="http://schemas.microsoft.com/office/drawing/2016/5/14/chartex" xmlns:mc="http://schemas.openxmlformats.org/markup-compatibility/2006" xmlns:aink="http://schemas.microsoft.com/office/drawing/2016/ink" xmlns:am3d="http://schemas.microsoft.com/office/drawing/2017/model3d" xmlns:o="urn:schemas-microsoft-com:office:office" xmlns:oel="http://schemas.microsoft.com/office/2019/extlst" xmlns:r="http://schemas.openxmlformats.org/officeDocument/2006/relationships" xmlns:m="http://schemas.openxmlformats.org/officeDocument/2006/math" xmlns:v="urn:schemas-microsoft-com:vml" xmlns:wp14="http://schemas.microsoft.com/office/word/2010/wordprocessingDrawing" xmlns:wp="http://schemas.openxmlformats.org/drawingml/2006/wordprocessingDrawing" xmlns:w10="urn:schemas-microsoft-com:office:word" xmlns:w="http://schemas.openxmlformats.org/wordprocessingml/2006/main" xmlns:w14="http://schemas.microsoft.com/office/word/2010/wordml" xmlns:w15="http://schemas.microsoft.com/office/word/2012/wordml" xmlns:w16cex="http://schemas.microsoft.com/office/word/2018/wordml/cex" xmlns:w16cid="http://schemas.microsoft.com/office/word/2016/wordml/cid" xmlns:w16="http://schemas.microsoft.com/office/word/2018/wordml" xmlns:w16du="http://schemas.microsoft.com/office/word/2023/wordml/word16du" xmlns:w16sdtdh="http://schemas.microsoft.com/office/word/2020/wordml/sdtdatahash" xmlns:w16se="http://schemas.microsoft.com/office/word/2015/wordml/symex" xmlns:wpg="http://schemas.microsoft.com/office/word/2010/wordprocessingGroup" xmlns:wpi="http://schemas.microsoft.com/office/word/2010/wordprocessingInk" xmlns:wne="http://schemas.microsoft.com/office/word/2006/wordml" xmlns:wps="http://schemas.microsoft.com/office/word/2010/wordprocessingShape" mc:Ignorable="w14 w15 w16se w16cid w16 w16cex w16sdtdh wp14">
   <w:body>
     <w:p>
       <w:pPr>
@@ -3101,28 +3101,6 @@
     <w:p>
       <w:pPr>
         <w:pStyle w:val="Textnormlalicenta"/>
-        <w:rPr>
-          <w:lang w:val="en-GB"/>
-        </w:rPr>
-      </w:pPr>
-      <w:r>
-        <w:t xml:space="preserve">Proiectul </w:t>
-      </w:r>
-      <w:r>
-        <w:t>„</w:t>
-      </w:r>
-      <w:proofErr w:type="spellStart"/>
-      <w:r>
-        <w:t>CodeCampus</w:t>
-      </w:r>
-      <w:proofErr w:type="spellEnd"/>
-      <w:r>
-        <w:t xml:space="preserve">” presupune </w:t>
-      </w:r>
-    </w:p>
-    <w:p>
-      <w:pPr>
-        <w:pStyle w:val="Textnormlalicenta"/>
       </w:pPr>
     </w:p>
     <w:p>
@@ -3324,6 +3302,30 @@
         <w:t>Bibliografie</w:t>
       </w:r>
       <w:bookmarkEnd w:id="14"/>
+    </w:p>
+    <w:p>
+      <w:pPr>
+        <w:pStyle w:val="Textnormlalicenta"/>
+        <w:numPr>
+          <w:ilvl w:val="0"/>
+          <w:numId w:val="4"/>
+        </w:numPr>
+      </w:pPr>
+      <w:r>
+        <w:t>Aici o să fie linkurile de care m-am folosit.</w:t>
+      </w:r>
+    </w:p>
+    <w:p>
+      <w:pPr>
+        <w:pStyle w:val="ListParagraph"/>
+        <w:numPr>
+          <w:ilvl w:val="0"/>
+          <w:numId w:val="4"/>
+        </w:numPr>
+        <w:rPr>
+          <w:lang w:val="ro-RO" w:eastAsia="en-US"/>
+        </w:rPr>
+      </w:pPr>
     </w:p>
     <w:p>
       <w:pPr>
@@ -3377,7 +3379,7 @@
 </file>
 
 <file path=word/numbering.xml><?xml version="1.0" encoding="utf-8"?>
-<w:numbering xmlns:wpc="http://schemas.microsoft.com/office/word/2010/wordprocessingCanvas" xmlns:cx="http://schemas.microsoft.com/office/drawing/2014/chartex" xmlns:cx1="http://schemas.microsoft.com/office/drawing/2015/9/8/chartex" xmlns:cx2="http://schemas.microsoft.com/office/drawing/2015/10/21/chartex" xmlns:cx3="http://schemas.microsoft.com/office/drawing/2016/5/9/chartex" xmlns:cx4="http://schemas.microsoft.com/office/drawing/2016/5/10/chartex" xmlns:cx5="http://schemas.microsoft.com/office/drawing/2016/5/11/chartex" xmlns:cx6="http://schemas.microsoft.com/office/drawing/2016/5/12/chartex" xmlns:cx7="http://schemas.microsoft.com/office/drawing/2016/5/13/chartex" xmlns:cx8="http://schemas.microsoft.com/office/drawing/2016/5/14/chartex" xmlns:mc="http://schemas.openxmlformats.org/markup-compatibility/2006" xmlns:aink="http://schemas.microsoft.com/office/drawing/2016/ink" xmlns:am3d="http://schemas.microsoft.com/office/drawing/2017/model3d" xmlns:o="urn:schemas-microsoft-com:office:office" xmlns:oel="http://schemas.microsoft.com/office/2019/extlst" xmlns:r="http://schemas.openxmlformats.org/officeDocument/2006/relationships" xmlns:m="http://schemas.openxmlformats.org/officeDocument/2006/math" xmlns:v="urn:schemas-microsoft-com:vml" xmlns:wp14="http://schemas.microsoft.com/office/word/2010/wordprocessingDrawing" xmlns:wp="http://schemas.openxmlformats.org/drawingml/2006/wordprocessingDrawing" xmlns:w10="urn:schemas-microsoft-com:office:word" xmlns:w="http://schemas.openxmlformats.org/wordprocessingml/2006/main" xmlns:w14="http://schemas.microsoft.com/office/word/2010/wordml" xmlns:w15="http://schemas.microsoft.com/office/word/2012/wordml" xmlns:w16cex="http://schemas.microsoft.com/office/word/2018/wordml/cex" xmlns:w16cid="http://schemas.microsoft.com/office/word/2016/wordml/cid" xmlns:w16="http://schemas.microsoft.com/office/word/2018/wordml" xmlns:w16sdtdh="http://schemas.microsoft.com/office/word/2020/wordml/sdtdatahash" xmlns:w16se="http://schemas.microsoft.com/office/word/2015/wordml/symex" xmlns:wpg="http://schemas.microsoft.com/office/word/2010/wordprocessingGroup" xmlns:wpi="http://schemas.microsoft.com/office/word/2010/wordprocessingInk" xmlns:wne="http://schemas.microsoft.com/office/word/2006/wordml" xmlns:wps="http://schemas.microsoft.com/office/word/2010/wordprocessingShape" mc:Ignorable="w14 w15 w16se w16cid w16 w16cex w16sdtdh wp14">
+<w:numbering xmlns:wpc="http://schemas.microsoft.com/office/word/2010/wordprocessingCanvas" xmlns:cx="http://schemas.microsoft.com/office/drawing/2014/chartex" xmlns:cx1="http://schemas.microsoft.com/office/drawing/2015/9/8/chartex" xmlns:cx2="http://schemas.microsoft.com/office/drawing/2015/10/21/chartex" xmlns:cx3="http://schemas.microsoft.com/office/drawing/2016/5/9/chartex" xmlns:cx4="http://schemas.microsoft.com/office/drawing/2016/5/10/chartex" xmlns:cx5="http://schemas.microsoft.com/office/drawing/2016/5/11/chartex" xmlns:cx6="http://schemas.microsoft.com/office/drawing/2016/5/12/chartex" xmlns:cx7="http://schemas.microsoft.com/office/drawing/2016/5/13/chartex" xmlns:cx8="http://schemas.microsoft.com/office/drawing/2016/5/14/chartex" xmlns:mc="http://schemas.openxmlformats.org/markup-compatibility/2006" xmlns:aink="http://schemas.microsoft.com/office/drawing/2016/ink" xmlns:am3d="http://schemas.microsoft.com/office/drawing/2017/model3d" xmlns:o="urn:schemas-microsoft-com:office:office" xmlns:oel="http://schemas.microsoft.com/office/2019/extlst" xmlns:r="http://schemas.openxmlformats.org/officeDocument/2006/relationships" xmlns:m="http://schemas.openxmlformats.org/officeDocument/2006/math" xmlns:v="urn:schemas-microsoft-com:vml" xmlns:wp14="http://schemas.microsoft.com/office/word/2010/wordprocessingDrawing" xmlns:wp="http://schemas.openxmlformats.org/drawingml/2006/wordprocessingDrawing" xmlns:w10="urn:schemas-microsoft-com:office:word" xmlns:w="http://schemas.openxmlformats.org/wordprocessingml/2006/main" xmlns:w14="http://schemas.microsoft.com/office/word/2010/wordml" xmlns:w15="http://schemas.microsoft.com/office/word/2012/wordml" xmlns:w16cex="http://schemas.microsoft.com/office/word/2018/wordml/cex" xmlns:w16cid="http://schemas.microsoft.com/office/word/2016/wordml/cid" xmlns:w16="http://schemas.microsoft.com/office/word/2018/wordml" xmlns:w16du="http://schemas.microsoft.com/office/word/2023/wordml/word16du" xmlns:w16sdtdh="http://schemas.microsoft.com/office/word/2020/wordml/sdtdatahash" xmlns:w16se="http://schemas.microsoft.com/office/word/2015/wordml/symex" xmlns:wpg="http://schemas.microsoft.com/office/word/2010/wordprocessingGroup" xmlns:wpi="http://schemas.microsoft.com/office/word/2010/wordprocessingInk" xmlns:wne="http://schemas.microsoft.com/office/word/2006/wordml" xmlns:wps="http://schemas.microsoft.com/office/word/2010/wordprocessingShape" mc:Ignorable="w14 w15 w16se w16cid w16 w16cex w16sdtdh wp14">
   <w:abstractNum w:abstractNumId="0" w15:restartNumberingAfterBreak="0">
     <w:nsid w:val="01EA1240"/>
     <w:multiLevelType w:val="hybridMultilevel"/>
@@ -3581,11 +3583,243 @@
       </w:rPr>
     </w:lvl>
   </w:abstractNum>
+  <w:abstractNum w:abstractNumId="2" w15:restartNumberingAfterBreak="0">
+    <w:nsid w:val="33020B6E"/>
+    <w:multiLevelType w:val="hybridMultilevel"/>
+    <w:tmpl w:val="5CC0B1F4"/>
+    <w:lvl w:ilvl="0" w:tplc="08090001">
+      <w:start w:val="1"/>
+      <w:numFmt w:val="bullet"/>
+      <w:lvlText w:val=""/>
+      <w:lvlJc w:val="left"/>
+      <w:pPr>
+        <w:ind w:left="720" w:hanging="360"/>
+      </w:pPr>
+      <w:rPr>
+        <w:rFonts w:ascii="Symbol" w:hAnsi="Symbol" w:hint="default"/>
+      </w:rPr>
+    </w:lvl>
+    <w:lvl w:ilvl="1" w:tplc="08090003" w:tentative="1">
+      <w:start w:val="1"/>
+      <w:numFmt w:val="bullet"/>
+      <w:lvlText w:val="o"/>
+      <w:lvlJc w:val="left"/>
+      <w:pPr>
+        <w:ind w:left="1440" w:hanging="360"/>
+      </w:pPr>
+      <w:rPr>
+        <w:rFonts w:ascii="Courier New" w:hAnsi="Courier New" w:cs="Courier New" w:hint="default"/>
+      </w:rPr>
+    </w:lvl>
+    <w:lvl w:ilvl="2" w:tplc="08090005" w:tentative="1">
+      <w:start w:val="1"/>
+      <w:numFmt w:val="bullet"/>
+      <w:lvlText w:val=""/>
+      <w:lvlJc w:val="left"/>
+      <w:pPr>
+        <w:ind w:left="2160" w:hanging="360"/>
+      </w:pPr>
+      <w:rPr>
+        <w:rFonts w:ascii="Wingdings" w:hAnsi="Wingdings" w:hint="default"/>
+      </w:rPr>
+    </w:lvl>
+    <w:lvl w:ilvl="3" w:tplc="08090001" w:tentative="1">
+      <w:start w:val="1"/>
+      <w:numFmt w:val="bullet"/>
+      <w:lvlText w:val=""/>
+      <w:lvlJc w:val="left"/>
+      <w:pPr>
+        <w:ind w:left="2880" w:hanging="360"/>
+      </w:pPr>
+      <w:rPr>
+        <w:rFonts w:ascii="Symbol" w:hAnsi="Symbol" w:hint="default"/>
+      </w:rPr>
+    </w:lvl>
+    <w:lvl w:ilvl="4" w:tplc="08090003" w:tentative="1">
+      <w:start w:val="1"/>
+      <w:numFmt w:val="bullet"/>
+      <w:lvlText w:val="o"/>
+      <w:lvlJc w:val="left"/>
+      <w:pPr>
+        <w:ind w:left="3600" w:hanging="360"/>
+      </w:pPr>
+      <w:rPr>
+        <w:rFonts w:ascii="Courier New" w:hAnsi="Courier New" w:cs="Courier New" w:hint="default"/>
+      </w:rPr>
+    </w:lvl>
+    <w:lvl w:ilvl="5" w:tplc="08090005" w:tentative="1">
+      <w:start w:val="1"/>
+      <w:numFmt w:val="bullet"/>
+      <w:lvlText w:val=""/>
+      <w:lvlJc w:val="left"/>
+      <w:pPr>
+        <w:ind w:left="4320" w:hanging="360"/>
+      </w:pPr>
+      <w:rPr>
+        <w:rFonts w:ascii="Wingdings" w:hAnsi="Wingdings" w:hint="default"/>
+      </w:rPr>
+    </w:lvl>
+    <w:lvl w:ilvl="6" w:tplc="08090001" w:tentative="1">
+      <w:start w:val="1"/>
+      <w:numFmt w:val="bullet"/>
+      <w:lvlText w:val=""/>
+      <w:lvlJc w:val="left"/>
+      <w:pPr>
+        <w:ind w:left="5040" w:hanging="360"/>
+      </w:pPr>
+      <w:rPr>
+        <w:rFonts w:ascii="Symbol" w:hAnsi="Symbol" w:hint="default"/>
+      </w:rPr>
+    </w:lvl>
+    <w:lvl w:ilvl="7" w:tplc="08090003" w:tentative="1">
+      <w:start w:val="1"/>
+      <w:numFmt w:val="bullet"/>
+      <w:lvlText w:val="o"/>
+      <w:lvlJc w:val="left"/>
+      <w:pPr>
+        <w:ind w:left="5760" w:hanging="360"/>
+      </w:pPr>
+      <w:rPr>
+        <w:rFonts w:ascii="Courier New" w:hAnsi="Courier New" w:cs="Courier New" w:hint="default"/>
+      </w:rPr>
+    </w:lvl>
+    <w:lvl w:ilvl="8" w:tplc="08090005" w:tentative="1">
+      <w:start w:val="1"/>
+      <w:numFmt w:val="bullet"/>
+      <w:lvlText w:val=""/>
+      <w:lvlJc w:val="left"/>
+      <w:pPr>
+        <w:ind w:left="6480" w:hanging="360"/>
+      </w:pPr>
+      <w:rPr>
+        <w:rFonts w:ascii="Wingdings" w:hAnsi="Wingdings" w:hint="default"/>
+      </w:rPr>
+    </w:lvl>
+  </w:abstractNum>
+  <w:abstractNum w:abstractNumId="3" w15:restartNumberingAfterBreak="0">
+    <w:nsid w:val="4901787A"/>
+    <w:multiLevelType w:val="hybridMultilevel"/>
+    <w:tmpl w:val="636C87DC"/>
+    <w:lvl w:ilvl="0" w:tplc="08090001">
+      <w:start w:val="1"/>
+      <w:numFmt w:val="bullet"/>
+      <w:lvlText w:val=""/>
+      <w:lvlJc w:val="left"/>
+      <w:pPr>
+        <w:ind w:left="720" w:hanging="360"/>
+      </w:pPr>
+      <w:rPr>
+        <w:rFonts w:ascii="Symbol" w:hAnsi="Symbol" w:hint="default"/>
+      </w:rPr>
+    </w:lvl>
+    <w:lvl w:ilvl="1" w:tplc="08090003" w:tentative="1">
+      <w:start w:val="1"/>
+      <w:numFmt w:val="bullet"/>
+      <w:lvlText w:val="o"/>
+      <w:lvlJc w:val="left"/>
+      <w:pPr>
+        <w:ind w:left="1440" w:hanging="360"/>
+      </w:pPr>
+      <w:rPr>
+        <w:rFonts w:ascii="Courier New" w:hAnsi="Courier New" w:cs="Courier New" w:hint="default"/>
+      </w:rPr>
+    </w:lvl>
+    <w:lvl w:ilvl="2" w:tplc="08090005" w:tentative="1">
+      <w:start w:val="1"/>
+      <w:numFmt w:val="bullet"/>
+      <w:lvlText w:val=""/>
+      <w:lvlJc w:val="left"/>
+      <w:pPr>
+        <w:ind w:left="2160" w:hanging="360"/>
+      </w:pPr>
+      <w:rPr>
+        <w:rFonts w:ascii="Wingdings" w:hAnsi="Wingdings" w:hint="default"/>
+      </w:rPr>
+    </w:lvl>
+    <w:lvl w:ilvl="3" w:tplc="08090001" w:tentative="1">
+      <w:start w:val="1"/>
+      <w:numFmt w:val="bullet"/>
+      <w:lvlText w:val=""/>
+      <w:lvlJc w:val="left"/>
+      <w:pPr>
+        <w:ind w:left="2880" w:hanging="360"/>
+      </w:pPr>
+      <w:rPr>
+        <w:rFonts w:ascii="Symbol" w:hAnsi="Symbol" w:hint="default"/>
+      </w:rPr>
+    </w:lvl>
+    <w:lvl w:ilvl="4" w:tplc="08090003" w:tentative="1">
+      <w:start w:val="1"/>
+      <w:numFmt w:val="bullet"/>
+      <w:lvlText w:val="o"/>
+      <w:lvlJc w:val="left"/>
+      <w:pPr>
+        <w:ind w:left="3600" w:hanging="360"/>
+      </w:pPr>
+      <w:rPr>
+        <w:rFonts w:ascii="Courier New" w:hAnsi="Courier New" w:cs="Courier New" w:hint="default"/>
+      </w:rPr>
+    </w:lvl>
+    <w:lvl w:ilvl="5" w:tplc="08090005" w:tentative="1">
+      <w:start w:val="1"/>
+      <w:numFmt w:val="bullet"/>
+      <w:lvlText w:val=""/>
+      <w:lvlJc w:val="left"/>
+      <w:pPr>
+        <w:ind w:left="4320" w:hanging="360"/>
+      </w:pPr>
+      <w:rPr>
+        <w:rFonts w:ascii="Wingdings" w:hAnsi="Wingdings" w:hint="default"/>
+      </w:rPr>
+    </w:lvl>
+    <w:lvl w:ilvl="6" w:tplc="08090001" w:tentative="1">
+      <w:start w:val="1"/>
+      <w:numFmt w:val="bullet"/>
+      <w:lvlText w:val=""/>
+      <w:lvlJc w:val="left"/>
+      <w:pPr>
+        <w:ind w:left="5040" w:hanging="360"/>
+      </w:pPr>
+      <w:rPr>
+        <w:rFonts w:ascii="Symbol" w:hAnsi="Symbol" w:hint="default"/>
+      </w:rPr>
+    </w:lvl>
+    <w:lvl w:ilvl="7" w:tplc="08090003" w:tentative="1">
+      <w:start w:val="1"/>
+      <w:numFmt w:val="bullet"/>
+      <w:lvlText w:val="o"/>
+      <w:lvlJc w:val="left"/>
+      <w:pPr>
+        <w:ind w:left="5760" w:hanging="360"/>
+      </w:pPr>
+      <w:rPr>
+        <w:rFonts w:ascii="Courier New" w:hAnsi="Courier New" w:cs="Courier New" w:hint="default"/>
+      </w:rPr>
+    </w:lvl>
+    <w:lvl w:ilvl="8" w:tplc="08090005" w:tentative="1">
+      <w:start w:val="1"/>
+      <w:numFmt w:val="bullet"/>
+      <w:lvlText w:val=""/>
+      <w:lvlJc w:val="left"/>
+      <w:pPr>
+        <w:ind w:left="6480" w:hanging="360"/>
+      </w:pPr>
+      <w:rPr>
+        <w:rFonts w:ascii="Wingdings" w:hAnsi="Wingdings" w:hint="default"/>
+      </w:rPr>
+    </w:lvl>
+  </w:abstractNum>
   <w:num w:numId="1" w16cid:durableId="243731053">
     <w:abstractNumId w:val="0"/>
   </w:num>
   <w:num w:numId="2" w16cid:durableId="1713767347">
     <w:abstractNumId w:val="1"/>
+  </w:num>
+  <w:num w:numId="3" w16cid:durableId="1938053010">
+    <w:abstractNumId w:val="2"/>
+  </w:num>
+  <w:num w:numId="4" w16cid:durableId="1247613467">
+    <w:abstractNumId w:val="3"/>
   </w:num>
 </w:numbering>
 </file>

</xml_diff>

<commit_message>
mai am de adaugat chestii in bd
</commit_message>
<xml_diff>
--- a/Licenta.docx
+++ b/Licenta.docx
@@ -3100,11 +3100,6 @@
     </w:p>
     <w:p>
       <w:pPr>
-        <w:pStyle w:val="Textnormlalicenta"/>
-      </w:pPr>
-    </w:p>
-    <w:p>
-      <w:pPr>
         <w:pStyle w:val="LicentaCapitol"/>
       </w:pPr>
       <w:bookmarkStart w:id="1" w:name="_Toc128560059"/>
@@ -3326,6 +3321,36 @@
           <w:lang w:val="ro-RO" w:eastAsia="en-US"/>
         </w:rPr>
       </w:pPr>
+      <w:hyperlink r:id="rId6" w:history="1">
+        <w:r>
+          <w:rPr>
+            <w:rStyle w:val="Hyperlink"/>
+            <w:lang w:val="ro-RO" w:eastAsia="en-US"/>
+          </w:rPr>
+          <w:t>https://www.elearning-forum.ro/resurse/a1-elearning.html</w:t>
+        </w:r>
+      </w:hyperlink>
+    </w:p>
+    <w:p>
+      <w:pPr>
+        <w:pStyle w:val="ListParagraph"/>
+        <w:numPr>
+          <w:ilvl w:val="0"/>
+          <w:numId w:val="4"/>
+        </w:numPr>
+        <w:rPr>
+          <w:lang w:val="ro-RO" w:eastAsia="en-US"/>
+        </w:rPr>
+      </w:pPr>
+      <w:hyperlink r:id="rId7" w:history="1">
+        <w:r>
+          <w:rPr>
+            <w:rStyle w:val="Hyperlink"/>
+            <w:lang w:val="ro-RO" w:eastAsia="en-US"/>
+          </w:rPr>
+          <w:t>https://knowledge-centre-interpretation.education.ec.europa.eu/ro/node/142</w:t>
+        </w:r>
+      </w:hyperlink>
     </w:p>
     <w:p>
       <w:pPr>
@@ -4569,6 +4594,18 @@
       <w:u w:val="single"/>
     </w:rPr>
   </w:style>
+  <w:style w:type="character" w:styleId="UnresolvedMention">
+    <w:name w:val="Unresolved Mention"/>
+    <w:basedOn w:val="DefaultParagraphFont"/>
+    <w:uiPriority w:val="99"/>
+    <w:semiHidden/>
+    <w:unhideWhenUsed/>
+    <w:rsid w:val="00241C84"/>
+    <w:rPr>
+      <w:color w:val="605E5C"/>
+      <w:shd w:val="clear" w:color="auto" w:fill="E1DFDD"/>
+    </w:rPr>
+  </w:style>
 </w:styles>
 </file>
 

</xml_diff>

<commit_message>
am inceput sa fac mecanismul de quiz-uri
</commit_message>
<xml_diff>
--- a/Licenta.docx
+++ b/Licenta.docx
@@ -3096,6 +3096,21 @@
           <w:szCs w:val="20"/>
         </w:rPr>
         <w:t xml:space="preserve"> se vor sublinia mai ales aspecte ale cercetării în domeniu care nu au fost explorate sau care necesită investigații suplimentare sau reconsiderări.</w:t>
+      </w:r>
+    </w:p>
+    <w:p>
+      <w:pPr>
+        <w:rPr>
+          <w:color w:val="002060"/>
+          <w:lang w:val="ro-RO" w:eastAsia="en-US"/>
+        </w:rPr>
+      </w:pPr>
+      <w:r>
+        <w:rPr>
+          <w:color w:val="002060"/>
+          <w:lang w:val="ro-RO" w:eastAsia="en-US"/>
+        </w:rPr>
+        <w:t xml:space="preserve">Odată cu trecerea timpului, tehnologia a jucat un rol esențial în ceea ce privește modul în care </w:t>
       </w:r>
     </w:p>
     <w:p>

</xml_diff>